<commit_message>
Commit final pre entrega
</commit_message>
<xml_diff>
--- a/Informe_Laboratiorio_2.docx
+++ b/Informe_Laboratiorio_2.docx
@@ -855,25 +855,7 @@
           <w:shd w:val="clear" w:color="auto" w:fill="FFFFFF"/>
           <w:lang w:val="es-CL"/>
         </w:rPr>
-        <w:t xml:space="preserve">El proyecto de este semestre es la creación de un software de edición y/o manipulación de imágenes digitales, es decir, que permita a un usuario realizar distintas operaciones sobre estas: rotar una imagen, invertirla, retocarla, transformarla y redimensionarla, entre otras. Algunos </w:t>
-      </w:r>
-      <w:r>
-        <w:rPr>
-          <w:rFonts w:ascii="Arial" w:hAnsi="Arial" w:cs="Arial"/>
-          <w:color w:val="222222"/>
-          <w:shd w:val="clear" w:color="auto" w:fill="FFFFFF"/>
-          <w:lang w:val="es-CL"/>
-        </w:rPr>
-        <w:t>softwares más conocidos</w:t>
-      </w:r>
-      <w:r>
-        <w:rPr>
-          <w:rFonts w:ascii="Arial" w:hAnsi="Arial" w:cs="Arial"/>
-          <w:color w:val="222222"/>
-          <w:shd w:val="clear" w:color="auto" w:fill="FFFFFF"/>
-          <w:lang w:val="es-CL"/>
-        </w:rPr>
-        <w:t>, capaces de realizar esta tarea son GIMP y Adobe Photoshop.</w:t>
+        <w:t>El proyecto de este semestre es la creación de un software de edición y/o manipulación de imágenes digitales, es decir, que permita a un usuario realizar distintas operaciones sobre estas: rotar una imagen, invertirla, retocarla, transformarla y redimensionarla, entre otras. Algunos softwares más conocidos, capaces de realizar esta tarea son GIMP y Adobe Photoshop.</w:t>
       </w:r>
     </w:p>
     <w:p>
@@ -1423,42 +1405,94 @@
       <w:r>
         <w:rPr>
           <w:rFonts w:ascii="Arial" w:hAnsi="Arial" w:cs="Arial"/>
-          <w:i/>
-          <w:iCs/>
-          <w:color w:val="222222"/>
-          <w:shd w:val="clear" w:color="auto" w:fill="FFFFFF"/>
-          <w:lang w:val="es-CL"/>
-        </w:rPr>
-        <w:t>Prolog</w:t>
-      </w:r>
-      <w:r>
-        <w:rPr>
-          <w:rFonts w:ascii="Arial" w:hAnsi="Arial" w:cs="Arial"/>
-          <w:color w:val="222222"/>
-          <w:shd w:val="clear" w:color="auto" w:fill="FFFFFF"/>
-          <w:lang w:val="es-CL"/>
-        </w:rPr>
-        <w:t xml:space="preserve"> hace todo el trabajo de forma interna a la hora de realizar una consulta.</w:t>
-      </w:r>
-    </w:p>
-    <w:p>
-      <w:pPr>
-        <w:jc w:val="both"/>
-        <w:rPr>
-          <w:rFonts w:ascii="Arial" w:hAnsi="Arial" w:cs="Arial"/>
-          <w:color w:val="222222"/>
-          <w:shd w:val="clear" w:color="auto" w:fill="FFFFFF"/>
-          <w:lang w:val="es-CL"/>
-        </w:rPr>
-      </w:pPr>
-      <w:r>
-        <w:rPr>
-          <w:rFonts w:ascii="Arial" w:hAnsi="Arial" w:cs="Arial"/>
-          <w:color w:val="222222"/>
-          <w:shd w:val="clear" w:color="auto" w:fill="FFFFFF"/>
-          <w:lang w:val="es-CL"/>
-        </w:rPr>
-        <w:t>A grandes rasgos todas las implementaciones son hipotéticas transformaciones que se realizan a un dato ingresado, estos cambios siguen reglas dadas que ya fueron previamente definidas en el proceso de programación.</w:t>
+          <w:color w:val="222222"/>
+          <w:shd w:val="clear" w:color="auto" w:fill="FFFFFF"/>
+          <w:lang w:val="es-CL"/>
+        </w:rPr>
+        <w:t xml:space="preserve">Prolog </w:t>
+      </w:r>
+      <w:r>
+        <w:rPr>
+          <w:rFonts w:ascii="Arial" w:hAnsi="Arial" w:cs="Arial"/>
+          <w:color w:val="222222"/>
+          <w:shd w:val="clear" w:color="auto" w:fill="FFFFFF"/>
+          <w:lang w:val="es-CL"/>
+        </w:rPr>
+        <w:t>hace todo el trabajo de forma interna a la hora de realizar una consulta.</w:t>
+      </w:r>
+    </w:p>
+    <w:p>
+      <w:pPr>
+        <w:jc w:val="both"/>
+        <w:rPr>
+          <w:rFonts w:ascii="Arial" w:hAnsi="Arial" w:cs="Arial"/>
+          <w:color w:val="222222"/>
+          <w:shd w:val="clear" w:color="auto" w:fill="FFFFFF"/>
+          <w:lang w:val="es-CL"/>
+        </w:rPr>
+      </w:pPr>
+      <w:r>
+        <w:rPr>
+          <w:rFonts w:ascii="Arial" w:hAnsi="Arial" w:cs="Arial"/>
+          <w:color w:val="222222"/>
+          <w:shd w:val="clear" w:color="auto" w:fill="FFFFFF"/>
+          <w:lang w:val="es-CL"/>
+        </w:rPr>
+        <w:t xml:space="preserve">A grandes rasgos </w:t>
+      </w:r>
+      <w:r>
+        <w:rPr>
+          <w:rFonts w:ascii="Arial" w:hAnsi="Arial" w:cs="Arial"/>
+          <w:color w:val="222222"/>
+          <w:shd w:val="clear" w:color="auto" w:fill="FFFFFF"/>
+          <w:lang w:val="es-CL"/>
+        </w:rPr>
+        <w:t>todo lo implementado</w:t>
+      </w:r>
+      <w:r>
+        <w:rPr>
+          <w:rFonts w:ascii="Arial" w:hAnsi="Arial" w:cs="Arial"/>
+          <w:color w:val="222222"/>
+          <w:shd w:val="clear" w:color="auto" w:fill="FFFFFF"/>
+          <w:lang w:val="es-CL"/>
+        </w:rPr>
+        <w:t xml:space="preserve"> son transformaciones </w:t>
+      </w:r>
+      <w:r>
+        <w:rPr>
+          <w:rFonts w:ascii="Arial" w:hAnsi="Arial" w:cs="Arial"/>
+          <w:color w:val="222222"/>
+          <w:shd w:val="clear" w:color="auto" w:fill="FFFFFF"/>
+          <w:lang w:val="es-CL"/>
+        </w:rPr>
+        <w:t>hipotéticas</w:t>
+      </w:r>
+      <w:r>
+        <w:rPr>
+          <w:rFonts w:ascii="Arial" w:hAnsi="Arial" w:cs="Arial"/>
+          <w:color w:val="222222"/>
+          <w:shd w:val="clear" w:color="auto" w:fill="FFFFFF"/>
+          <w:lang w:val="es-CL"/>
+        </w:rPr>
+        <w:t>,</w:t>
+      </w:r>
+      <w:r>
+        <w:rPr>
+          <w:rFonts w:ascii="Arial" w:hAnsi="Arial" w:cs="Arial"/>
+          <w:color w:val="222222"/>
+          <w:shd w:val="clear" w:color="auto" w:fill="FFFFFF"/>
+          <w:lang w:val="es-CL"/>
+        </w:rPr>
+        <w:t xml:space="preserve"> </w:t>
+      </w:r>
+      <w:r>
+        <w:rPr>
+          <w:rFonts w:ascii="Arial" w:hAnsi="Arial" w:cs="Arial"/>
+          <w:color w:val="222222"/>
+          <w:shd w:val="clear" w:color="auto" w:fill="FFFFFF"/>
+          <w:lang w:val="es-CL"/>
+        </w:rPr>
+        <w:t>que se realizan a un dato ingresado, estos cambios siguen reglas dadas que ya fueron previamente definidas en el proceso de programación.</w:t>
       </w:r>
     </w:p>
     <w:p>
@@ -1479,7 +1513,72 @@
           <w:lang w:val="es-CL"/>
         </w:rPr>
         <w:lastRenderedPageBreak/>
-        <w:t>Para poder trabajar correctamente una imagen esta debe ser previamente definida en la base de conocimiento o incluirse como parte de la consulta.</w:t>
+        <w:t xml:space="preserve">A su vez, a la hora de hacer funcionar el programa y hacer transformaciones a una imagen, </w:t>
+      </w:r>
+      <w:proofErr w:type="gramStart"/>
+      <w:r>
+        <w:rPr>
+          <w:rFonts w:ascii="Arial" w:hAnsi="Arial" w:cs="Arial"/>
+          <w:color w:val="222222"/>
+          <w:shd w:val="clear" w:color="auto" w:fill="FFFFFF"/>
+          <w:lang w:val="es-CL"/>
+        </w:rPr>
+        <w:t xml:space="preserve">esta </w:t>
+      </w:r>
+      <w:r>
+        <w:rPr>
+          <w:rFonts w:ascii="Arial" w:hAnsi="Arial" w:cs="Arial"/>
+          <w:color w:val="222222"/>
+          <w:shd w:val="clear" w:color="auto" w:fill="FFFFFF"/>
+          <w:lang w:val="es-CL"/>
+        </w:rPr>
+        <w:t xml:space="preserve"> </w:t>
+      </w:r>
+      <w:r>
+        <w:rPr>
+          <w:rFonts w:ascii="Arial" w:hAnsi="Arial" w:cs="Arial"/>
+          <w:color w:val="222222"/>
+          <w:shd w:val="clear" w:color="auto" w:fill="FFFFFF"/>
+          <w:lang w:val="es-CL"/>
+        </w:rPr>
+        <w:t>tendrá</w:t>
+      </w:r>
+      <w:proofErr w:type="gramEnd"/>
+      <w:r>
+        <w:rPr>
+          <w:rFonts w:ascii="Arial" w:hAnsi="Arial" w:cs="Arial"/>
+          <w:color w:val="222222"/>
+          <w:shd w:val="clear" w:color="auto" w:fill="FFFFFF"/>
+          <w:lang w:val="es-CL"/>
+        </w:rPr>
+        <w:t xml:space="preserve"> que haber sido determinada con antelación</w:t>
+      </w:r>
+      <w:r>
+        <w:rPr>
+          <w:rFonts w:ascii="Arial" w:hAnsi="Arial" w:cs="Arial"/>
+          <w:color w:val="222222"/>
+          <w:shd w:val="clear" w:color="auto" w:fill="FFFFFF"/>
+          <w:lang w:val="es-CL"/>
+        </w:rPr>
+        <w:t xml:space="preserve"> en la base de conocimiento</w:t>
+      </w:r>
+      <w:r>
+        <w:rPr>
+          <w:rFonts w:ascii="Arial" w:hAnsi="Arial" w:cs="Arial"/>
+          <w:color w:val="222222"/>
+          <w:shd w:val="clear" w:color="auto" w:fill="FFFFFF"/>
+          <w:lang w:val="es-CL"/>
+        </w:rPr>
+        <w:t>s</w:t>
+      </w:r>
+      <w:r>
+        <w:rPr>
+          <w:rFonts w:ascii="Arial" w:hAnsi="Arial" w:cs="Arial"/>
+          <w:color w:val="222222"/>
+          <w:shd w:val="clear" w:color="auto" w:fill="FFFFFF"/>
+          <w:lang w:val="es-CL"/>
+        </w:rPr>
+        <w:t xml:space="preserve"> o incluirse como parte de la consulta.</w:t>
       </w:r>
     </w:p>
     <w:p>
@@ -3058,7 +3157,7 @@
         <w:pStyle w:val="Prrafodelista"/>
         <w:numPr>
           <w:ilvl w:val="0"/>
-          <w:numId w:val="6"/>
+          <w:numId w:val="7"/>
         </w:numPr>
         <w:jc w:val="both"/>
         <w:rPr>
@@ -3073,7 +3172,15 @@
           <w:color w:val="222222"/>
           <w:shd w:val="clear" w:color="auto" w:fill="FFFFFF"/>
         </w:rPr>
-        <w:t xml:space="preserve">Gonzales, R. (2022). “Proyecto Semestral de Laboratorio”. Paradigmas de Programación. Enunciado de Proyecto Online. </w:t>
+        <w:t>Flores, V. (2021). “Proyecto Semestral de Laboratorio”. Paradigmas de Programación. Enunciado de Proyecto Online. Recuperado de:</w:t>
+      </w:r>
+      <w:r>
+        <w:rPr>
+          <w:rFonts w:ascii="Arial" w:hAnsi="Arial" w:cs="Arial"/>
+          <w:color w:val="222222"/>
+          <w:shd w:val="clear" w:color="auto" w:fill="FFFFFF"/>
+        </w:rPr>
+        <w:t xml:space="preserve"> </w:t>
       </w:r>
       <w:hyperlink r:id="rId9" w:history="1">
         <w:r>
@@ -3082,7 +3189,7 @@
             <w:rFonts w:ascii="Arial" w:hAnsi="Arial" w:cs="Arial"/>
             <w:shd w:val="clear" w:color="auto" w:fill="FFFFFF"/>
           </w:rPr>
-          <w:t>https://docs.google.com/document/d/1D6g3S3vLC-zziOsSprLIBPypkd89s2QEkJs1F_kbHm4/edit?pli=1</w:t>
+          <w:t>https://docs.google.com/document/d/1pORdJwp5WJ7V3DIAQik9B58llpdxpurQRVTKPZHOpS8/edit</w:t>
         </w:r>
       </w:hyperlink>
     </w:p>
@@ -3091,7 +3198,7 @@
         <w:pStyle w:val="Prrafodelista"/>
         <w:numPr>
           <w:ilvl w:val="0"/>
-          <w:numId w:val="6"/>
+          <w:numId w:val="7"/>
         </w:numPr>
         <w:jc w:val="both"/>
         <w:rPr>
@@ -3103,84 +3210,119 @@
       <w:r>
         <w:rPr>
           <w:rFonts w:ascii="Arial" w:hAnsi="Arial" w:cs="Arial"/>
-          <w:color w:val="222222"/>
-          <w:shd w:val="clear" w:color="auto" w:fill="FFFFFF"/>
-        </w:rPr>
-        <w:t xml:space="preserve">Gonzales, R (2022) “Laboratorio 1 (Paradigma funcional – Scheme)” Paradigmas de la programación. </w:t>
-      </w:r>
-      <w:hyperlink r:id="rId10" w:anchor="heading=h.w59fjctai3ln" w:history="1">
+        </w:rPr>
+        <w:t xml:space="preserve">Flores, V. (2021). “4 - P. Lógico”. Paradigmas de Programación. Material de clases Online. Recuperado de: </w:t>
+      </w:r>
+      <w:hyperlink r:id="rId10" w:history="1">
         <w:r>
           <w:rPr>
             <w:rStyle w:val="Hipervnculo"/>
             <w:rFonts w:ascii="Arial" w:hAnsi="Arial" w:cs="Arial"/>
-            <w:shd w:val="clear" w:color="auto" w:fill="FFFFFF"/>
           </w:rPr>
-          <w:t>https://docs.google.com/document/d/1hUAooKwBj3TWv-yuzBZtNbuaC8iNkzOZdbLpD8P9B8c/edit?pli=1#heading=h.w59fjctai3ln</w:t>
+          <w:t>https://uvirtual.usach.cl/moodle/course/view.php?id=10036&amp;section=16</w:t>
         </w:r>
       </w:hyperlink>
+      <w:r>
+        <w:rPr>
+          <w:rFonts w:ascii="Arial" w:hAnsi="Arial" w:cs="Arial"/>
+        </w:rPr>
+        <w:t xml:space="preserve"> </w:t>
+      </w:r>
     </w:p>
     <w:p>
       <w:pPr>
         <w:pStyle w:val="Prrafodelista"/>
         <w:numPr>
           <w:ilvl w:val="0"/>
-          <w:numId w:val="6"/>
+          <w:numId w:val="7"/>
         </w:numPr>
         <w:jc w:val="both"/>
         <w:rPr>
           <w:rFonts w:ascii="Arial" w:hAnsi="Arial" w:cs="Arial"/>
           <w:color w:val="222222"/>
-          <w:shd w:val="clear" w:color="auto" w:fill="FFFFFF"/>
-        </w:rPr>
-      </w:pPr>
-      <w:r>
-        <w:rPr>
-          <w:rFonts w:ascii="Arial" w:hAnsi="Arial" w:cs="Arial"/>
-          <w:color w:val="222222"/>
-          <w:shd w:val="clear" w:color="auto" w:fill="FFFFFF"/>
-        </w:rPr>
-        <w:t>Chacón, S. y Straub, B. (2020). “</w:t>
-      </w:r>
-      <w:proofErr w:type="gramStart"/>
-      <w:r>
-        <w:rPr>
-          <w:rFonts w:ascii="Arial" w:hAnsi="Arial" w:cs="Arial"/>
-          <w:color w:val="222222"/>
-          <w:shd w:val="clear" w:color="auto" w:fill="FFFFFF"/>
-        </w:rPr>
-        <w:t>Pro Git</w:t>
-      </w:r>
-      <w:proofErr w:type="gramEnd"/>
-      <w:r>
-        <w:rPr>
-          <w:rFonts w:ascii="Arial" w:hAnsi="Arial" w:cs="Arial"/>
-          <w:color w:val="222222"/>
-          <w:shd w:val="clear" w:color="auto" w:fill="FFFFFF"/>
-        </w:rPr>
-        <w:t xml:space="preserve"> – Todo lo que necesitas saber sobre Git’’. Libro Online. Recuperado de: </w:t>
+          <w:sz w:val="18"/>
+          <w:szCs w:val="18"/>
+          <w:shd w:val="clear" w:color="auto" w:fill="FFFFFF"/>
+        </w:rPr>
+      </w:pPr>
+      <w:proofErr w:type="spellStart"/>
+      <w:r>
+        <w:rPr>
+          <w:rFonts w:ascii="Arial" w:hAnsi="Arial" w:cs="Arial"/>
+          <w:color w:val="000000"/>
+        </w:rPr>
+        <w:t>Martinez</w:t>
+      </w:r>
+      <w:proofErr w:type="spellEnd"/>
+      <w:r>
+        <w:rPr>
+          <w:rFonts w:ascii="Arial" w:hAnsi="Arial" w:cs="Arial"/>
+          <w:color w:val="000000"/>
+        </w:rPr>
+        <w:t xml:space="preserve"> G. (2021) “</w:t>
+      </w:r>
+      <w:proofErr w:type="spellStart"/>
+      <w:r>
+        <w:rPr>
+          <w:rFonts w:ascii="Arial" w:hAnsi="Arial" w:cs="Arial"/>
+          <w:color w:val="000000"/>
+        </w:rPr>
+        <w:t>Logic</w:t>
+      </w:r>
+      <w:proofErr w:type="spellEnd"/>
+      <w:r>
+        <w:rPr>
+          <w:rFonts w:ascii="Arial" w:hAnsi="Arial" w:cs="Arial"/>
+          <w:color w:val="000000"/>
+        </w:rPr>
+        <w:t xml:space="preserve"> </w:t>
+      </w:r>
+      <w:proofErr w:type="spellStart"/>
+      <w:r>
+        <w:rPr>
+          <w:rFonts w:ascii="Arial" w:hAnsi="Arial" w:cs="Arial"/>
+          <w:color w:val="000000"/>
+        </w:rPr>
+        <w:t>Paradigm</w:t>
+      </w:r>
+      <w:proofErr w:type="spellEnd"/>
+      <w:r>
+        <w:rPr>
+          <w:rFonts w:ascii="Arial" w:hAnsi="Arial" w:cs="Arial"/>
+          <w:color w:val="000000"/>
+        </w:rPr>
+        <w:t xml:space="preserve">” </w:t>
       </w:r>
       <w:hyperlink r:id="rId11" w:history="1">
         <w:r>
           <w:rPr>
             <w:rStyle w:val="Hipervnculo"/>
             <w:rFonts w:ascii="Arial" w:hAnsi="Arial" w:cs="Arial"/>
-            <w:shd w:val="clear" w:color="auto" w:fill="FFFFFF"/>
           </w:rPr>
-          <w:t>https://drive.google.com/file/d/1mHJsfvGCYcIhdrmK-lBI6a1WS-U1AAPi/view</w:t>
+          <w:t>https://github.com/USACH-A1-Programming-Paradigms/Logic-Programming</w:t>
         </w:r>
       </w:hyperlink>
+      <w:r>
+        <w:rPr>
+          <w:rFonts w:ascii="Arial" w:hAnsi="Arial" w:cs="Arial"/>
+          <w:color w:val="000000"/>
+        </w:rPr>
+        <w:t xml:space="preserve"> </w:t>
+      </w:r>
     </w:p>
     <w:p>
       <w:pPr>
         <w:pStyle w:val="Prrafodelista"/>
         <w:numPr>
           <w:ilvl w:val="0"/>
-          <w:numId w:val="6"/>
+          <w:numId w:val="7"/>
         </w:numPr>
         <w:jc w:val="both"/>
         <w:rPr>
           <w:rFonts w:ascii="Arial" w:hAnsi="Arial" w:cs="Arial"/>
           <w:color w:val="222222"/>
+          <w:sz w:val="18"/>
+          <w:szCs w:val="18"/>
           <w:shd w:val="clear" w:color="auto" w:fill="FFFFFF"/>
         </w:rPr>
       </w:pPr>
@@ -3188,69 +3330,245 @@
       <w:r>
         <w:rPr>
           <w:rFonts w:ascii="Arial" w:hAnsi="Arial" w:cs="Arial"/>
-          <w:color w:val="222222"/>
-          <w:shd w:val="clear" w:color="auto" w:fill="FFFFFF"/>
-        </w:rPr>
-        <w:t>Flatt</w:t>
+        </w:rPr>
+        <w:t>Chacon</w:t>
       </w:r>
       <w:proofErr w:type="spellEnd"/>
       <w:r>
         <w:rPr>
           <w:rFonts w:ascii="Arial" w:hAnsi="Arial" w:cs="Arial"/>
-          <w:color w:val="222222"/>
-          <w:shd w:val="clear" w:color="auto" w:fill="FFFFFF"/>
-        </w:rPr>
-        <w:t>, M. y Bruce, R. (2022). “</w:t>
+        </w:rPr>
+        <w:t>, S. y Straub, B. (2020). “</w:t>
+      </w:r>
+      <w:r>
+        <w:rPr>
+          <w:rFonts w:ascii="Arial" w:hAnsi="Arial" w:cs="Arial"/>
+        </w:rPr>
+        <w:t>Pro-Git</w:t>
+      </w:r>
+      <w:r>
+        <w:rPr>
+          <w:rFonts w:ascii="Arial" w:hAnsi="Arial" w:cs="Arial"/>
+        </w:rPr>
+        <w:t xml:space="preserve"> – Todo lo que necesitas saber sobre Git’’. Libro Online. Recuperado </w:t>
+      </w:r>
+      <w:r>
+        <w:rPr>
+          <w:rFonts w:ascii="Arial" w:hAnsi="Arial" w:cs="Arial"/>
+        </w:rPr>
+        <w:t>de:</w:t>
+      </w:r>
+      <w:r>
+        <w:rPr>
+          <w:rFonts w:ascii="Arial" w:hAnsi="Arial" w:cs="Arial"/>
+        </w:rPr>
+        <w:t xml:space="preserve"> </w:t>
+      </w:r>
+      <w:r>
+        <w:rPr>
+          <w:rFonts w:ascii="Arial" w:hAnsi="Arial" w:cs="Arial"/>
+        </w:rPr>
+        <w:t>https://drive.google.com/file/d/1mHJsfvGCYcIhdrmK</w:t>
+      </w:r>
+      <w:r>
+        <w:rPr>
+          <w:rFonts w:ascii="Arial" w:hAnsi="Arial" w:cs="Arial"/>
+        </w:rPr>
+        <w:t>lBI6a1WS-U1AAPi/</w:t>
       </w:r>
       <w:proofErr w:type="spellStart"/>
       <w:r>
         <w:rPr>
           <w:rFonts w:ascii="Arial" w:hAnsi="Arial" w:cs="Arial"/>
-          <w:color w:val="222222"/>
-          <w:shd w:val="clear" w:color="auto" w:fill="FFFFFF"/>
-        </w:rPr>
-        <w:t>The</w:t>
+        </w:rPr>
+        <w:t>view</w:t>
       </w:r>
       <w:proofErr w:type="spellEnd"/>
       <w:r>
         <w:rPr>
           <w:rFonts w:ascii="Arial" w:hAnsi="Arial" w:cs="Arial"/>
-          <w:color w:val="222222"/>
-          <w:shd w:val="clear" w:color="auto" w:fill="FFFFFF"/>
-        </w:rPr>
-        <w:t xml:space="preserve"> Racket Guide’’. </w:t>
-      </w:r>
+        </w:rPr>
+        <w:t xml:space="preserve"> </w:t>
+      </w:r>
+    </w:p>
+    <w:p>
+      <w:pPr>
+        <w:pStyle w:val="Prrafodelista"/>
+        <w:numPr>
+          <w:ilvl w:val="0"/>
+          <w:numId w:val="7"/>
+        </w:numPr>
+        <w:jc w:val="both"/>
+        <w:rPr>
+          <w:rFonts w:ascii="Arial" w:hAnsi="Arial" w:cs="Arial"/>
+          <w:color w:val="222222"/>
+          <w:sz w:val="18"/>
+          <w:szCs w:val="18"/>
+          <w:shd w:val="clear" w:color="auto" w:fill="FFFFFF"/>
+        </w:rPr>
+      </w:pPr>
       <w:proofErr w:type="spellStart"/>
       <w:r>
         <w:rPr>
           <w:rFonts w:ascii="Arial" w:hAnsi="Arial" w:cs="Arial"/>
-          <w:color w:val="222222"/>
-          <w:shd w:val="clear" w:color="auto" w:fill="FFFFFF"/>
-        </w:rPr>
-        <w:t>The</w:t>
+        </w:rPr>
+        <w:t>Multiples</w:t>
       </w:r>
       <w:proofErr w:type="spellEnd"/>
       <w:r>
         <w:rPr>
           <w:rFonts w:ascii="Arial" w:hAnsi="Arial" w:cs="Arial"/>
-          <w:color w:val="222222"/>
-          <w:shd w:val="clear" w:color="auto" w:fill="FFFFFF"/>
-        </w:rPr>
-        <w:t xml:space="preserve"> Racket Reference. Documentación Online. Recuperado de: </w:t>
-      </w:r>
-      <w:hyperlink r:id="rId12" w:history="1">
-        <w:r>
-          <w:rPr>
-            <w:rStyle w:val="Hipervnculo"/>
-            <w:rFonts w:ascii="Arial" w:hAnsi="Arial" w:cs="Arial"/>
-            <w:shd w:val="clear" w:color="auto" w:fill="FFFFFF"/>
-          </w:rPr>
-          <w:t>https://docs.racket-lang.org/guide</w:t>
-        </w:r>
-      </w:hyperlink>
-    </w:p>
-    <w:p>
-      <w:pPr>
+        </w:rPr>
+        <w:t xml:space="preserve"> Autores. (</w:t>
+      </w:r>
+      <w:proofErr w:type="gramStart"/>
+      <w:r>
+        <w:rPr>
+          <w:rFonts w:ascii="Arial" w:hAnsi="Arial" w:cs="Arial"/>
+        </w:rPr>
+        <w:t>Septiembre</w:t>
+      </w:r>
+      <w:proofErr w:type="gramEnd"/>
+      <w:r>
+        <w:rPr>
+          <w:rFonts w:ascii="Arial" w:hAnsi="Arial" w:cs="Arial"/>
+        </w:rPr>
+        <w:t xml:space="preserve"> 2013). “El lenguaje de programación PROLOG”. Libro online. Recuperado de: </w:t>
+      </w:r>
+      <w:r>
+        <w:rPr>
+          <w:rFonts w:ascii="Arial" w:hAnsi="Arial" w:cs="Arial"/>
+        </w:rPr>
+        <w:lastRenderedPageBreak/>
+        <w:t>https://drive.google.com/file/d/1DgxI64oAB5do7A</w:t>
+      </w:r>
+      <w:r>
+        <w:rPr>
+          <w:rFonts w:ascii="Arial" w:hAnsi="Arial" w:cs="Arial"/>
+        </w:rPr>
+        <w:t/>
+      </w:r>
+      <w:proofErr w:type="spellStart"/>
+      <w:r>
+        <w:rPr>
+          <w:rFonts w:ascii="Arial" w:hAnsi="Arial" w:cs="Arial"/>
+        </w:rPr>
+        <w:t>ajCXCTphnGWHTCEmk</w:t>
+      </w:r>
+      <w:proofErr w:type="spellEnd"/>
+      <w:r>
+        <w:rPr>
+          <w:rFonts w:ascii="Arial" w:hAnsi="Arial" w:cs="Arial"/>
+        </w:rPr>
+        <w:t>/</w:t>
+      </w:r>
+      <w:proofErr w:type="spellStart"/>
+      <w:r>
+        <w:rPr>
+          <w:rFonts w:ascii="Arial" w:hAnsi="Arial" w:cs="Arial"/>
+        </w:rPr>
+        <w:t>view?usp</w:t>
+      </w:r>
+      <w:proofErr w:type="spellEnd"/>
+      <w:r>
+        <w:rPr>
+          <w:rFonts w:ascii="Arial" w:hAnsi="Arial" w:cs="Arial"/>
+        </w:rPr>
+        <w:t>=</w:t>
+      </w:r>
+      <w:proofErr w:type="spellStart"/>
+      <w:r>
+        <w:rPr>
+          <w:rFonts w:ascii="Arial" w:hAnsi="Arial" w:cs="Arial"/>
+        </w:rPr>
+        <w:t>sharing</w:t>
+      </w:r>
+      <w:proofErr w:type="spellEnd"/>
+      <w:r>
+        <w:rPr>
+          <w:rFonts w:ascii="Arial" w:hAnsi="Arial" w:cs="Arial"/>
+        </w:rPr>
+        <w:t xml:space="preserve"> </w:t>
+      </w:r>
+    </w:p>
+    <w:p>
+      <w:pPr>
+        <w:pStyle w:val="Prrafodelista"/>
+        <w:numPr>
+          <w:ilvl w:val="0"/>
+          <w:numId w:val="7"/>
+        </w:numPr>
+        <w:jc w:val="both"/>
+        <w:rPr>
+          <w:rFonts w:ascii="Arial" w:hAnsi="Arial" w:cs="Arial"/>
+          <w:color w:val="222222"/>
+          <w:sz w:val="18"/>
+          <w:szCs w:val="18"/>
+          <w:shd w:val="clear" w:color="auto" w:fill="FFFFFF"/>
+        </w:rPr>
+      </w:pPr>
+      <w:r>
+        <w:rPr>
+          <w:rFonts w:ascii="Arial" w:hAnsi="Arial" w:cs="Arial"/>
+        </w:rPr>
+        <w:t xml:space="preserve">Autores Desconocidos. (2021). “Swi-Prolog </w:t>
+      </w:r>
+      <w:proofErr w:type="spellStart"/>
+      <w:r>
+        <w:rPr>
+          <w:rFonts w:ascii="Arial" w:hAnsi="Arial" w:cs="Arial"/>
+        </w:rPr>
+        <w:t>Documentation</w:t>
+      </w:r>
+      <w:proofErr w:type="spellEnd"/>
+      <w:r>
+        <w:rPr>
+          <w:rFonts w:ascii="Arial" w:hAnsi="Arial" w:cs="Arial"/>
+        </w:rPr>
+        <w:t>’’. Swi-Prolog. Documentación Online. Recuperado de: https://www.swi</w:t>
+      </w:r>
+      <w:r>
+        <w:rPr>
+          <w:rFonts w:ascii="Arial" w:hAnsi="Arial" w:cs="Arial"/>
+        </w:rPr>
+        <w:t>prolog.org/</w:t>
+      </w:r>
+      <w:proofErr w:type="spellStart"/>
+      <w:r>
+        <w:rPr>
+          <w:rFonts w:ascii="Arial" w:hAnsi="Arial" w:cs="Arial"/>
+        </w:rPr>
+        <w:t>pldoc</w:t>
+      </w:r>
+      <w:proofErr w:type="spellEnd"/>
+      <w:r>
+        <w:rPr>
+          <w:rFonts w:ascii="Arial" w:hAnsi="Arial" w:cs="Arial"/>
+        </w:rPr>
+        <w:t>/index.html</w:t>
+      </w:r>
+      <w:r>
+        <w:rPr>
+          <w:rFonts w:ascii="Arial" w:hAnsi="Arial" w:cs="Arial"/>
+        </w:rPr>
+        <w:t xml:space="preserve"> </w:t>
+      </w:r>
+    </w:p>
+    <w:p>
+      <w:pPr>
+        <w:jc w:val="right"/>
+        <w:rPr>
+          <w:rFonts w:ascii="Arial" w:hAnsi="Arial" w:cs="Arial"/>
+          <w:color w:val="222222"/>
+          <w:sz w:val="28"/>
+          <w:szCs w:val="28"/>
+          <w:shd w:val="clear" w:color="auto" w:fill="FFFFFF"/>
+        </w:rPr>
+      </w:pPr>
+    </w:p>
+    <w:p>
+      <w:pPr>
+        <w:jc w:val="right"/>
         <w:rPr>
           <w:rFonts w:ascii="Arial" w:hAnsi="Arial" w:cs="Arial"/>
           <w:color w:val="222222"/>
@@ -3348,7 +3666,7 @@
                     </pic:cNvPicPr>
                   </pic:nvPicPr>
                   <pic:blipFill>
-                    <a:blip r:embed="rId13">
+                    <a:blip r:embed="rId12">
                       <a:extLst>
                         <a:ext uri="{28A0092B-C50C-407E-A947-70E740481C1C}">
                           <a14:useLocalDpi xmlns:a14="http://schemas.microsoft.com/office/drawing/2010/main" val="0"/>
@@ -3426,7 +3744,7 @@
           <w:szCs w:val="28"/>
         </w:rPr>
       </w:pPr>
-      <w:hyperlink r:id="rId14" w:history="1">
+      <w:hyperlink r:id="rId13" w:history="1">
         <w:r>
           <w:rPr>
             <w:rStyle w:val="Hipervnculo"/>
@@ -3480,7 +3798,7 @@
                     </pic:cNvPicPr>
                   </pic:nvPicPr>
                   <pic:blipFill>
-                    <a:blip r:embed="rId15">
+                    <a:blip r:embed="rId14">
                       <a:extLst>
                         <a:ext uri="{28A0092B-C50C-407E-A947-70E740481C1C}">
                           <a14:useLocalDpi xmlns:a14="http://schemas.microsoft.com/office/drawing/2010/main" val="0"/>
@@ -3547,7 +3865,7 @@
         </w:rPr>
         <w:t xml:space="preserve">Fuente: </w:t>
       </w:r>
-      <w:hyperlink r:id="rId16" w:history="1">
+      <w:hyperlink r:id="rId15" w:history="1">
         <w:r>
           <w:rPr>
             <w:rStyle w:val="Hipervnculo"/>
@@ -3622,269 +3940,6 @@
           <w:color w:val="222222"/>
           <w:sz w:val="28"/>
           <w:szCs w:val="28"/>
-          <w:shd w:val="clear" w:color="auto" w:fill="FFFFFF"/>
-        </w:rPr>
-      </w:pPr>
-    </w:p>
-    <w:p>
-      <w:pPr>
-        <w:jc w:val="both"/>
-        <w:rPr>
-          <w:rFonts w:ascii="Arial" w:hAnsi="Arial" w:cs="Arial"/>
-          <w:color w:val="222222"/>
-          <w:sz w:val="28"/>
-          <w:szCs w:val="28"/>
-          <w:shd w:val="clear" w:color="auto" w:fill="FFFFFF"/>
-        </w:rPr>
-      </w:pPr>
-    </w:p>
-    <w:p>
-      <w:pPr>
-        <w:jc w:val="both"/>
-        <w:rPr>
-          <w:rFonts w:ascii="Arial" w:hAnsi="Arial" w:cs="Arial"/>
-          <w:color w:val="222222"/>
-          <w:sz w:val="28"/>
-          <w:szCs w:val="28"/>
-          <w:shd w:val="clear" w:color="auto" w:fill="FFFFFF"/>
-        </w:rPr>
-      </w:pPr>
-    </w:p>
-    <w:p>
-      <w:pPr>
-        <w:jc w:val="both"/>
-        <w:rPr>
-          <w:rFonts w:ascii="Arial" w:hAnsi="Arial" w:cs="Arial"/>
-          <w:color w:val="222222"/>
-          <w:sz w:val="24"/>
-          <w:szCs w:val="24"/>
-          <w:shd w:val="clear" w:color="auto" w:fill="FFFFFF"/>
-        </w:rPr>
-      </w:pPr>
-      <w:r>
-        <w:rPr>
-          <w:rFonts w:ascii="Arial" w:hAnsi="Arial" w:cs="Arial"/>
-          <w:color w:val="222222"/>
-          <w:sz w:val="24"/>
-          <w:szCs w:val="24"/>
-          <w:shd w:val="clear" w:color="auto" w:fill="FFFFFF"/>
-        </w:rPr>
-        <w:t xml:space="preserve">Figura </w:t>
-      </w:r>
-      <w:r>
-        <w:rPr>
-          <w:rFonts w:ascii="Arial" w:hAnsi="Arial" w:cs="Arial"/>
-          <w:color w:val="222222"/>
-          <w:sz w:val="24"/>
-          <w:szCs w:val="24"/>
-          <w:shd w:val="clear" w:color="auto" w:fill="FFFFFF"/>
-        </w:rPr>
-        <w:t>3</w:t>
-      </w:r>
-      <w:r>
-        <w:rPr>
-          <w:rFonts w:ascii="Arial" w:hAnsi="Arial" w:cs="Arial"/>
-          <w:color w:val="222222"/>
-          <w:sz w:val="24"/>
-          <w:szCs w:val="24"/>
-          <w:shd w:val="clear" w:color="auto" w:fill="FFFFFF"/>
-        </w:rPr>
-        <w:t>.</w:t>
-      </w:r>
-    </w:p>
-    <w:p>
-      <w:pPr>
-        <w:jc w:val="both"/>
-        <w:rPr>
-          <w:rFonts w:ascii="Arial" w:hAnsi="Arial" w:cs="Arial"/>
-          <w:color w:val="222222"/>
-          <w:sz w:val="24"/>
-          <w:szCs w:val="24"/>
-          <w:shd w:val="clear" w:color="auto" w:fill="FFFFFF"/>
-        </w:rPr>
-      </w:pPr>
-      <w:r>
-        <w:rPr>
-          <w:rFonts w:ascii="Arial" w:hAnsi="Arial" w:cs="Arial"/>
-          <w:color w:val="222222"/>
-          <w:sz w:val="24"/>
-          <w:szCs w:val="24"/>
-          <w:shd w:val="clear" w:color="auto" w:fill="FFFFFF"/>
-        </w:rPr>
-        <w:t>Estructura de la implementación</w:t>
-      </w:r>
-      <w:r>
-        <w:rPr>
-          <w:rFonts w:ascii="Arial" w:hAnsi="Arial" w:cs="Arial"/>
-          <w:color w:val="222222"/>
-          <w:sz w:val="24"/>
-          <w:szCs w:val="24"/>
-          <w:shd w:val="clear" w:color="auto" w:fill="FFFFFF"/>
-        </w:rPr>
-        <w:t xml:space="preserve"> – Creación propia</w:t>
-      </w:r>
-    </w:p>
-    <w:p>
-      <w:pPr>
-        <w:jc w:val="both"/>
-        <w:rPr>
-          <w:rFonts w:ascii="Arial" w:hAnsi="Arial" w:cs="Arial"/>
-          <w:color w:val="222222"/>
-          <w:sz w:val="24"/>
-          <w:szCs w:val="24"/>
-          <w:shd w:val="clear" w:color="auto" w:fill="FFFFFF"/>
-        </w:rPr>
-      </w:pPr>
-      <w:r>
-        <w:rPr>
-          <w:rFonts w:ascii="Arial" w:hAnsi="Arial" w:cs="Arial"/>
-          <w:noProof/>
-          <w:color w:val="222222"/>
-          <w:sz w:val="24"/>
-          <w:szCs w:val="24"/>
-          <w:shd w:val="clear" w:color="auto" w:fill="FFFFFF"/>
-        </w:rPr>
-        <w:drawing>
-          <wp:inline distT="0" distB="0" distL="0" distR="0" wp14:anchorId="275C3CA1" wp14:editId="4C1BC797">
-            <wp:extent cx="4514850" cy="3634664"/>
-            <wp:effectExtent l="0" t="0" r="0" b="4445"/>
-            <wp:docPr id="11" name="Imagen 11" descr="Diagrama&#10;&#10;Descripción generada automáticamente"/>
-            <wp:cNvGraphicFramePr>
-              <a:graphicFrameLocks xmlns:a="http://schemas.openxmlformats.org/drawingml/2006/main" noChangeAspect="1"/>
-            </wp:cNvGraphicFramePr>
-            <a:graphic xmlns:a="http://schemas.openxmlformats.org/drawingml/2006/main">
-              <a:graphicData uri="http://schemas.openxmlformats.org/drawingml/2006/picture">
-                <pic:pic xmlns:pic="http://schemas.openxmlformats.org/drawingml/2006/picture">
-                  <pic:nvPicPr>
-                    <pic:cNvPr id="11" name="Imagen 11" descr="Diagrama&#10;&#10;Descripción generada automáticamente"/>
-                    <pic:cNvPicPr/>
-                  </pic:nvPicPr>
-                  <pic:blipFill>
-                    <a:blip r:embed="rId17"/>
-                    <a:stretch>
-                      <a:fillRect/>
-                    </a:stretch>
-                  </pic:blipFill>
-                  <pic:spPr>
-                    <a:xfrm>
-                      <a:off x="0" y="0"/>
-                      <a:ext cx="4520621" cy="3639310"/>
-                    </a:xfrm>
-                    <a:prstGeom prst="rect">
-                      <a:avLst/>
-                    </a:prstGeom>
-                  </pic:spPr>
-                </pic:pic>
-              </a:graphicData>
-            </a:graphic>
-          </wp:inline>
-        </w:drawing>
-      </w:r>
-    </w:p>
-    <w:p>
-      <w:pPr>
-        <w:jc w:val="both"/>
-        <w:rPr>
-          <w:rFonts w:ascii="Arial" w:hAnsi="Arial" w:cs="Arial"/>
-          <w:color w:val="222222"/>
-          <w:sz w:val="24"/>
-          <w:szCs w:val="24"/>
-          <w:shd w:val="clear" w:color="auto" w:fill="FFFFFF"/>
-        </w:rPr>
-      </w:pPr>
-    </w:p>
-    <w:p>
-      <w:pPr>
-        <w:jc w:val="both"/>
-        <w:rPr>
-          <w:rFonts w:ascii="Arial" w:hAnsi="Arial" w:cs="Arial"/>
-          <w:color w:val="222222"/>
-          <w:sz w:val="24"/>
-          <w:szCs w:val="24"/>
-          <w:shd w:val="clear" w:color="auto" w:fill="FFFFFF"/>
-        </w:rPr>
-      </w:pPr>
-    </w:p>
-    <w:p>
-      <w:pPr>
-        <w:jc w:val="both"/>
-        <w:rPr>
-          <w:rFonts w:ascii="Arial" w:hAnsi="Arial" w:cs="Arial"/>
-          <w:color w:val="222222"/>
-          <w:sz w:val="24"/>
-          <w:szCs w:val="24"/>
-          <w:shd w:val="clear" w:color="auto" w:fill="FFFFFF"/>
-        </w:rPr>
-      </w:pPr>
-    </w:p>
-    <w:p>
-      <w:pPr>
-        <w:jc w:val="both"/>
-        <w:rPr>
-          <w:rFonts w:ascii="Arial" w:hAnsi="Arial" w:cs="Arial"/>
-          <w:color w:val="222222"/>
-          <w:sz w:val="24"/>
-          <w:szCs w:val="24"/>
-          <w:shd w:val="clear" w:color="auto" w:fill="FFFFFF"/>
-        </w:rPr>
-      </w:pPr>
-    </w:p>
-    <w:p>
-      <w:pPr>
-        <w:jc w:val="both"/>
-        <w:rPr>
-          <w:rFonts w:ascii="Arial" w:hAnsi="Arial" w:cs="Arial"/>
-          <w:color w:val="222222"/>
-          <w:sz w:val="24"/>
-          <w:szCs w:val="24"/>
-          <w:shd w:val="clear" w:color="auto" w:fill="FFFFFF"/>
-        </w:rPr>
-      </w:pPr>
-    </w:p>
-    <w:p>
-      <w:pPr>
-        <w:jc w:val="both"/>
-        <w:rPr>
-          <w:rFonts w:ascii="Arial" w:hAnsi="Arial" w:cs="Arial"/>
-          <w:color w:val="222222"/>
-          <w:sz w:val="24"/>
-          <w:szCs w:val="24"/>
-          <w:shd w:val="clear" w:color="auto" w:fill="FFFFFF"/>
-        </w:rPr>
-      </w:pPr>
-    </w:p>
-    <w:p>
-      <w:pPr>
-        <w:jc w:val="both"/>
-        <w:rPr>
-          <w:rFonts w:ascii="Arial" w:hAnsi="Arial" w:cs="Arial"/>
-          <w:color w:val="222222"/>
-          <w:sz w:val="24"/>
-          <w:szCs w:val="24"/>
-          <w:shd w:val="clear" w:color="auto" w:fill="FFFFFF"/>
-        </w:rPr>
-      </w:pPr>
-    </w:p>
-    <w:p>
-      <w:pPr>
-        <w:jc w:val="both"/>
-        <w:rPr>
-          <w:rFonts w:ascii="Arial" w:hAnsi="Arial" w:cs="Arial"/>
-          <w:color w:val="222222"/>
-          <w:sz w:val="24"/>
-          <w:szCs w:val="24"/>
-          <w:shd w:val="clear" w:color="auto" w:fill="FFFFFF"/>
-        </w:rPr>
-      </w:pPr>
-    </w:p>
-    <w:p>
-      <w:pPr>
-        <w:jc w:val="both"/>
-        <w:rPr>
-          <w:rFonts w:ascii="Arial" w:hAnsi="Arial" w:cs="Arial"/>
-          <w:color w:val="222222"/>
-          <w:sz w:val="24"/>
-          <w:szCs w:val="24"/>
           <w:shd w:val="clear" w:color="auto" w:fill="FFFFFF"/>
         </w:rPr>
       </w:pPr>
@@ -5110,9 +5165,9 @@
       </w:pPr>
     </w:p>
     <w:sectPr>
-      <w:headerReference w:type="even" r:id="rId18"/>
-      <w:headerReference w:type="default" r:id="rId19"/>
-      <w:footerReference w:type="default" r:id="rId20"/>
+      <w:headerReference w:type="even" r:id="rId16"/>
+      <w:headerReference w:type="default" r:id="rId17"/>
+      <w:footerReference w:type="default" r:id="rId18"/>
       <w:pgSz w:w="12240" w:h="15840"/>
       <w:pgMar w:top="1985" w:right="1701" w:bottom="1417" w:left="1701" w:header="708" w:footer="708" w:gutter="0"/>
       <w:cols w:space="708"/>
@@ -5193,7 +5248,7 @@
                       <a:effectLst/>
                       <a:extLst>
                         <a:ext uri="{C572A759-6A51-4108-AA02-DFA0A04FC94B}">
-                          <ma14:wrappingTextBoxFlag xmlns="" xmlns:mo="http://schemas.microsoft.com/office/mac/office/2008/main" xmlns:mv="urn:schemas-microsoft-com:mac:vml" xmlns:o="urn:schemas-microsoft-com:office:office" xmlns:v="urn:schemas-microsoft-com:vml" xmlns:w10="urn:schemas-microsoft-com:office:word" xmlns:w="http://schemas.openxmlformats.org/wordprocessingml/2006/main" xmlns:ma14="http://schemas.microsoft.com/office/mac/drawingml/2011/main"/>
+                          <ma14:wrappingTextBoxFlag xmlns:ma14="http://schemas.microsoft.com/office/mac/drawingml/2011/main" xmlns:w="http://schemas.openxmlformats.org/wordprocessingml/2006/main" xmlns:w10="urn:schemas-microsoft-com:office:word" xmlns:v="urn:schemas-microsoft-com:vml" xmlns:o="urn:schemas-microsoft-com:office:office" xmlns:mv="urn:schemas-microsoft-com:mac:vml" xmlns:mo="http://schemas.microsoft.com/office/mac/office/2008/main" xmlns=""/>
                         </a:ext>
                       </a:extLst>
                     </wps:spPr>
@@ -5771,6 +5826,96 @@
     </w:lvl>
   </w:abstractNum>
   <w:abstractNum w:abstractNumId="1" w15:restartNumberingAfterBreak="0">
+    <w:nsid w:val="33905DA9"/>
+    <w:multiLevelType w:val="hybridMultilevel"/>
+    <w:tmpl w:val="D9A4E6B8"/>
+    <w:lvl w:ilvl="0" w:tplc="E110D3E8">
+      <w:start w:val="1"/>
+      <w:numFmt w:val="decimal"/>
+      <w:lvlText w:val="%1."/>
+      <w:lvlJc w:val="left"/>
+      <w:pPr>
+        <w:ind w:left="720" w:hanging="360"/>
+      </w:pPr>
+      <w:rPr>
+        <w:sz w:val="22"/>
+        <w:szCs w:val="22"/>
+      </w:rPr>
+    </w:lvl>
+    <w:lvl w:ilvl="1" w:tplc="340A0019" w:tentative="1">
+      <w:start w:val="1"/>
+      <w:numFmt w:val="lowerLetter"/>
+      <w:lvlText w:val="%2."/>
+      <w:lvlJc w:val="left"/>
+      <w:pPr>
+        <w:ind w:left="1440" w:hanging="360"/>
+      </w:pPr>
+    </w:lvl>
+    <w:lvl w:ilvl="2" w:tplc="340A001B" w:tentative="1">
+      <w:start w:val="1"/>
+      <w:numFmt w:val="lowerRoman"/>
+      <w:lvlText w:val="%3."/>
+      <w:lvlJc w:val="right"/>
+      <w:pPr>
+        <w:ind w:left="2160" w:hanging="180"/>
+      </w:pPr>
+    </w:lvl>
+    <w:lvl w:ilvl="3" w:tplc="340A000F" w:tentative="1">
+      <w:start w:val="1"/>
+      <w:numFmt w:val="decimal"/>
+      <w:lvlText w:val="%4."/>
+      <w:lvlJc w:val="left"/>
+      <w:pPr>
+        <w:ind w:left="2880" w:hanging="360"/>
+      </w:pPr>
+    </w:lvl>
+    <w:lvl w:ilvl="4" w:tplc="340A0019" w:tentative="1">
+      <w:start w:val="1"/>
+      <w:numFmt w:val="lowerLetter"/>
+      <w:lvlText w:val="%5."/>
+      <w:lvlJc w:val="left"/>
+      <w:pPr>
+        <w:ind w:left="3600" w:hanging="360"/>
+      </w:pPr>
+    </w:lvl>
+    <w:lvl w:ilvl="5" w:tplc="340A001B" w:tentative="1">
+      <w:start w:val="1"/>
+      <w:numFmt w:val="lowerRoman"/>
+      <w:lvlText w:val="%6."/>
+      <w:lvlJc w:val="right"/>
+      <w:pPr>
+        <w:ind w:left="4320" w:hanging="180"/>
+      </w:pPr>
+    </w:lvl>
+    <w:lvl w:ilvl="6" w:tplc="340A000F" w:tentative="1">
+      <w:start w:val="1"/>
+      <w:numFmt w:val="decimal"/>
+      <w:lvlText w:val="%7."/>
+      <w:lvlJc w:val="left"/>
+      <w:pPr>
+        <w:ind w:left="5040" w:hanging="360"/>
+      </w:pPr>
+    </w:lvl>
+    <w:lvl w:ilvl="7" w:tplc="340A0019" w:tentative="1">
+      <w:start w:val="1"/>
+      <w:numFmt w:val="lowerLetter"/>
+      <w:lvlText w:val="%8."/>
+      <w:lvlJc w:val="left"/>
+      <w:pPr>
+        <w:ind w:left="5760" w:hanging="360"/>
+      </w:pPr>
+    </w:lvl>
+    <w:lvl w:ilvl="8" w:tplc="340A001B" w:tentative="1">
+      <w:start w:val="1"/>
+      <w:numFmt w:val="lowerRoman"/>
+      <w:lvlText w:val="%9."/>
+      <w:lvlJc w:val="right"/>
+      <w:pPr>
+        <w:ind w:left="6480" w:hanging="180"/>
+      </w:pPr>
+    </w:lvl>
+  </w:abstractNum>
+  <w:abstractNum w:abstractNumId="2" w15:restartNumberingAfterBreak="0">
     <w:nsid w:val="33D70D8D"/>
     <w:multiLevelType w:val="hybridMultilevel"/>
     <w:tmpl w:val="28800D1C"/>
@@ -5886,7 +6031,7 @@
       </w:rPr>
     </w:lvl>
   </w:abstractNum>
-  <w:abstractNum w:abstractNumId="2" w15:restartNumberingAfterBreak="0">
+  <w:abstractNum w:abstractNumId="3" w15:restartNumberingAfterBreak="0">
     <w:nsid w:val="45E070BE"/>
     <w:multiLevelType w:val="hybridMultilevel"/>
     <w:tmpl w:val="B3766C10"/>
@@ -5975,7 +6120,7 @@
       </w:pPr>
     </w:lvl>
   </w:abstractNum>
-  <w:abstractNum w:abstractNumId="3" w15:restartNumberingAfterBreak="0">
+  <w:abstractNum w:abstractNumId="4" w15:restartNumberingAfterBreak="0">
     <w:nsid w:val="60E802A0"/>
     <w:multiLevelType w:val="hybridMultilevel"/>
     <w:tmpl w:val="D6228A02"/>
@@ -6088,7 +6233,7 @@
       </w:rPr>
     </w:lvl>
   </w:abstractNum>
-  <w:abstractNum w:abstractNumId="4" w15:restartNumberingAfterBreak="0">
+  <w:abstractNum w:abstractNumId="5" w15:restartNumberingAfterBreak="0">
     <w:nsid w:val="6F0F63B7"/>
     <w:multiLevelType w:val="hybridMultilevel"/>
     <w:tmpl w:val="76C27FA8"/>
@@ -6201,7 +6346,7 @@
       </w:rPr>
     </w:lvl>
   </w:abstractNum>
-  <w:abstractNum w:abstractNumId="5" w15:restartNumberingAfterBreak="0">
+  <w:abstractNum w:abstractNumId="6" w15:restartNumberingAfterBreak="0">
     <w:nsid w:val="6FCB068F"/>
     <w:multiLevelType w:val="hybridMultilevel"/>
     <w:tmpl w:val="BB7AC69A"/>
@@ -6291,22 +6436,25 @@
     </w:lvl>
   </w:abstractNum>
   <w:num w:numId="1" w16cid:durableId="1450859300">
-    <w:abstractNumId w:val="5"/>
+    <w:abstractNumId w:val="6"/>
   </w:num>
   <w:num w:numId="2" w16cid:durableId="374084731">
-    <w:abstractNumId w:val="1"/>
+    <w:abstractNumId w:val="2"/>
   </w:num>
   <w:num w:numId="3" w16cid:durableId="261761392">
-    <w:abstractNumId w:val="3"/>
+    <w:abstractNumId w:val="4"/>
   </w:num>
   <w:num w:numId="4" w16cid:durableId="1037006836">
     <w:abstractNumId w:val="0"/>
   </w:num>
   <w:num w:numId="5" w16cid:durableId="1215240916">
-    <w:abstractNumId w:val="4"/>
+    <w:abstractNumId w:val="5"/>
   </w:num>
   <w:num w:numId="6" w16cid:durableId="1180504309">
-    <w:abstractNumId w:val="2"/>
+    <w:abstractNumId w:val="3"/>
+  </w:num>
+  <w:num w:numId="7" w16cid:durableId="1494375758">
+    <w:abstractNumId w:val="1"/>
   </w:num>
 </w:numbering>
 </file>
@@ -7122,6 +7270,7 @@
     <w:rsidRoot w:val="0024656D"/>
     <w:rsid w:val="0024656D"/>
     <w:rsid w:val="003824C3"/>
+    <w:rsid w:val="003D05F4"/>
     <w:rsid w:val="004E1CB2"/>
     <w:rsid w:val="006834EC"/>
     <w:rsid w:val="00A716B6"/>

</xml_diff>